<commit_message>
Changed the final report a bit, and added a pdf form of it.
</commit_message>
<xml_diff>
--- a/Final Report.docx
+++ b/Final Report.docx
@@ -3,6 +3,31 @@
 <w:document xmlns:wpc="http://schemas.microsoft.com/office/word/2010/wordprocessingCanvas" xmlns:cx="http://schemas.microsoft.com/office/drawing/2014/chartex" xmlns:cx1="http://schemas.microsoft.com/office/drawing/2015/9/8/chartex" xmlns:cx2="http://schemas.microsoft.com/office/drawing/2015/10/21/chartex" xmlns:cx3="http://schemas.microsoft.com/office/drawing/2016/5/9/chartex" xmlns:cx4="http://schemas.microsoft.com/office/drawing/2016/5/10/chartex" xmlns:cx5="http://schemas.microsoft.com/office/drawing/2016/5/11/chartex" xmlns:cx6="http://schemas.microsoft.com/office/drawing/2016/5/12/chartex" xmlns:cx7="http://schemas.microsoft.com/office/drawing/2016/5/13/chartex" xmlns:cx8="http://schemas.microsoft.com/office/drawing/2016/5/14/chartex" xmlns:mc="http://schemas.openxmlformats.org/markup-compatibility/2006" xmlns:aink="http://schemas.microsoft.com/office/drawing/2016/ink" xmlns:am3d="http://schemas.microsoft.com/office/drawing/2017/model3d" xmlns:o="urn:schemas-microsoft-com:office:office" xmlns:oel="http://schemas.microsoft.com/office/2019/extlst" xmlns:r="http://schemas.openxmlformats.org/officeDocument/2006/relationships" xmlns:m="http://schemas.openxmlformats.org/officeDocument/2006/math" xmlns:v="urn:schemas-microsoft-com:vml" xmlns:wp14="http://schemas.microsoft.com/office/word/2010/wordprocessingDrawing" xmlns:wp="http://schemas.openxmlformats.org/drawingml/2006/wordprocessingDrawing" xmlns:w10="urn:schemas-microsoft-com:office:word" xmlns:w="http://schemas.openxmlformats.org/wordprocessingml/2006/main" xmlns:w14="http://schemas.microsoft.com/office/word/2010/wordml" xmlns:w15="http://schemas.microsoft.com/office/word/2012/wordml" xmlns:w16cex="http://schemas.microsoft.com/office/word/2018/wordml/cex" xmlns:w16cid="http://schemas.microsoft.com/office/word/2016/wordml/cid" xmlns:w16="http://schemas.microsoft.com/office/word/2018/wordml" xmlns:w16sdtdh="http://schemas.microsoft.com/office/word/2020/wordml/sdtdatahash" xmlns:w16se="http://schemas.microsoft.com/office/word/2015/wordml/symex" xmlns:wpg="http://schemas.microsoft.com/office/word/2010/wordprocessingGroup" xmlns:wpi="http://schemas.microsoft.com/office/word/2010/wordprocessingInk" xmlns:wne="http://schemas.microsoft.com/office/word/2006/wordml" xmlns:wps="http://schemas.microsoft.com/office/word/2010/wordprocessingShape" mc:Ignorable="w14 w15 w16se w16cid w16 w16cex w16sdtdh wp14">
   <w:body>
     <w:p>
+      <w:pPr>
+        <w:spacing w:line="480" w:lineRule="auto"/>
+      </w:pPr>
+    </w:p>
+    <w:p>
+      <w:pPr>
+        <w:spacing w:line="480" w:lineRule="auto"/>
+        <w:jc w:val="center"/>
+        <w:rPr>
+          <w:b/>
+          <w:bCs/>
+        </w:rPr>
+      </w:pPr>
+      <w:r>
+        <w:rPr>
+          <w:b/>
+          <w:bCs/>
+        </w:rPr>
+        <w:t>CS20 Final Project Report (TUI Card Game)</w:t>
+      </w:r>
+    </w:p>
+    <w:p>
+      <w:pPr>
+        <w:spacing w:line="480" w:lineRule="auto"/>
+      </w:pPr>
       <w:r>
         <w:t xml:space="preserve">For my final project in CS20 Data Structures and Algorithms I decided to make a game that would incorporate the various concepts we learned over the course of the semester. </w:t>
       </w:r>
@@ -22,8 +47,15 @@
         <w:t xml:space="preserve"> I will discuss the various problems that would need to be solved, and then how they were solved.</w:t>
       </w:r>
     </w:p>
-    <w:p/>
-    <w:p>
+    <w:p>
+      <w:pPr>
+        <w:spacing w:line="480" w:lineRule="auto"/>
+      </w:pPr>
+    </w:p>
+    <w:p>
+      <w:pPr>
+        <w:spacing w:line="480" w:lineRule="auto"/>
+      </w:pPr>
       <w:r>
         <w:t xml:space="preserve">A general description of the game is as the player you choose a set of cards to play against the other player. Amongst these cards </w:t>
       </w:r>
@@ -55,8 +87,15 @@
         <w:t xml:space="preserve"> give yourself minor buffs such as shielding or healing.</w:t>
       </w:r>
     </w:p>
-    <w:p/>
-    <w:p>
+    <w:p>
+      <w:pPr>
+        <w:spacing w:line="480" w:lineRule="auto"/>
+      </w:pPr>
+    </w:p>
+    <w:p>
+      <w:pPr>
+        <w:spacing w:line="480" w:lineRule="auto"/>
+      </w:pPr>
       <w:r>
         <w:t xml:space="preserve">The first problem I thought of when coming up with this idea is how I would deal with the </w:t>
       </w:r>
@@ -118,7 +157,11 @@
         <w:t>.</w:t>
       </w:r>
       <w:r>
-        <w:t xml:space="preserve"> I ended up just using a simple array for the actual contents of the inventory though</w:t>
+        <w:t xml:space="preserve"> I ended up just using a simple </w:t>
+      </w:r>
+      <w:r>
+        <w:lastRenderedPageBreak/>
+        <w:t>array for the actual contents of the inventory though</w:t>
       </w:r>
       <w:r>
         <w:t>, as it didn’t make sense to use a more complex data structure for that</w:t>
@@ -127,8 +170,15 @@
         <w:t>.</w:t>
       </w:r>
     </w:p>
-    <w:p/>
-    <w:p>
+    <w:p>
+      <w:pPr>
+        <w:spacing w:line="480" w:lineRule="auto"/>
+      </w:pPr>
+    </w:p>
+    <w:p>
+      <w:pPr>
+        <w:spacing w:line="480" w:lineRule="auto"/>
+      </w:pPr>
       <w:r>
         <w:t xml:space="preserve">The next problem I had was how to deal with card selection and how to play the cards against the opposing player. In this case I ended up using a circular queue, as they have a simple array as the underlying data </w:t>
       </w:r>
@@ -166,8 +216,15 @@
         <w:t xml:space="preserve"> Most if not all functions in the queue ended up being constant time.</w:t>
       </w:r>
     </w:p>
-    <w:p/>
-    <w:p>
+    <w:p>
+      <w:pPr>
+        <w:spacing w:line="480" w:lineRule="auto"/>
+      </w:pPr>
+    </w:p>
+    <w:p>
+      <w:pPr>
+        <w:spacing w:line="480" w:lineRule="auto"/>
+      </w:pPr>
       <w:r>
         <w:t xml:space="preserve">Next, a major part of the game is that you </w:t>
       </w:r>
@@ -202,9 +259,17 @@
         <w:t>.</w:t>
       </w:r>
     </w:p>
-    <w:p/>
-    <w:p>
-      <w:r>
+    <w:p>
+      <w:pPr>
+        <w:spacing w:line="480" w:lineRule="auto"/>
+      </w:pPr>
+    </w:p>
+    <w:p>
+      <w:pPr>
+        <w:spacing w:line="480" w:lineRule="auto"/>
+      </w:pPr>
+      <w:r>
+        <w:lastRenderedPageBreak/>
         <w:t>Finally,</w:t>
       </w:r>
       <w:r>
@@ -217,11 +282,7 @@
         <w:t>So,</w:t>
       </w:r>
       <w:r>
-        <w:t xml:space="preserve"> I </w:t>
-      </w:r>
-      <w:r>
-        <w:lastRenderedPageBreak/>
-        <w:t xml:space="preserve">opted to implement it with a sorted list. </w:t>
+        <w:t xml:space="preserve"> I opted to implement it with a sorted list. </w:t>
       </w:r>
       <w:r>
         <w:t>The underlying data structure for this list is a double linked list.</w:t>
@@ -264,11 +325,26 @@
         <w:t xml:space="preserve"> while writing it I opted to immediately throw in those default list functions, stating that they are invalid operations for the Sorted List implementation of the List ADT.</w:t>
       </w:r>
       <w:r>
-        <w:t xml:space="preserve"> Instead I supported slightly modified functions, which have the same names with different parameters.</w:t>
-      </w:r>
-    </w:p>
-    <w:p/>
-    <w:p>
+        <w:t xml:space="preserve"> </w:t>
+      </w:r>
+      <w:proofErr w:type="gramStart"/>
+      <w:r>
+        <w:t>Instead</w:t>
+      </w:r>
+      <w:proofErr w:type="gramEnd"/>
+      <w:r>
+        <w:t xml:space="preserve"> I supported slightly modified functions, which have the same names with different parameters.</w:t>
+      </w:r>
+    </w:p>
+    <w:p>
+      <w:pPr>
+        <w:spacing w:line="480" w:lineRule="auto"/>
+      </w:pPr>
+    </w:p>
+    <w:p>
+      <w:pPr>
+        <w:spacing w:line="480" w:lineRule="auto"/>
+      </w:pPr>
       <w:r>
         <w:t xml:space="preserve">This project was </w:t>
       </w:r>
@@ -303,6 +379,22 @@
       </w:r>
       <w:r>
         <w:t xml:space="preserve"> not shine.</w:t>
+      </w:r>
+    </w:p>
+    <w:p>
+      <w:pPr>
+        <w:spacing w:line="480" w:lineRule="auto"/>
+      </w:pPr>
+    </w:p>
+    <w:p>
+      <w:pPr>
+        <w:spacing w:line="480" w:lineRule="auto"/>
+      </w:pPr>
+      <w:r>
+        <w:t>P.S. There are bound to be logic issues in the gameplay as the flow of the game is quite complex</w:t>
+      </w:r>
+      <w:r>
+        <w:t>. I am very aware of them.</w:t>
       </w:r>
     </w:p>
     <w:sectPr>

</xml_diff>